<commit_message>
Lab and more coursework
</commit_message>
<xml_diff>
--- a/Algorithmics/Notes/Notes.docx
+++ b/Algorithmics/Notes/Notes.docx
@@ -5629,7 +5629,12 @@
         </w:rPr>
       </w:pPr>
       <w:r>
-        <w:t>One difference is that after performing a rotation the tree may still not satisfy the AVL criteria so higher levels need to be examined.</w:t>
+        <w:t>One difference is that after performing a rotation the tr</w:t>
+      </w:r>
+      <w:bookmarkStart w:id="0" w:name="_GoBack"/>
+      <w:bookmarkEnd w:id="0"/>
+      <w:r>
+        <w:t>ee may still not satisfy the AVL criteria so higher levels need to be examined.</w:t>
       </w:r>
     </w:p>
     <w:p>
@@ -5845,7 +5850,13 @@
         <w:rPr>
           <w:b/>
         </w:rPr>
-        <w:t>Reb-black trees:</w:t>
+        <w:t>Red</w:t>
+      </w:r>
+      <w:r>
+        <w:rPr>
+          <w:b/>
+        </w:rPr>
+        <w:t>-black trees:</w:t>
       </w:r>
     </w:p>
     <w:p>
@@ -8702,10 +8713,7 @@
         </w:rPr>
       </w:pPr>
       <w:r>
-        <w:t>Remember our strategy to find an input x is</w:t>
-      </w:r>
-      <w:r>
-        <w:t>:</w:t>
+        <w:t>Remember our strategy to find an input x is:</w:t>
       </w:r>
     </w:p>
     <w:p>
@@ -8720,10 +8728,7 @@
         </w:rPr>
       </w:pPr>
       <w:r>
-        <w:t>1. Compute the array index based on the hash code of x</w:t>
-      </w:r>
-      <w:r>
-        <w:t>.</w:t>
+        <w:t>1. Compute the array index based on the hash code of x.</w:t>
       </w:r>
     </w:p>
     <w:p>
@@ -8738,10 +8743,7 @@
         </w:rPr>
       </w:pPr>
       <w:r>
-        <w:t>2. If the array location is empty then the search fails</w:t>
-      </w:r>
-      <w:r>
-        <w:t>.</w:t>
+        <w:t>2. If the array location is empty then the search fails.</w:t>
       </w:r>
     </w:p>
     <w:p>
@@ -8756,10 +8758,7 @@
         </w:rPr>
       </w:pPr>
       <w:r>
-        <w:t>3. If the array location contains the key the search succeeds</w:t>
-      </w:r>
-      <w:r>
-        <w:t>.</w:t>
+        <w:t>3. If the array location contains the key the search succeeds.</w:t>
       </w:r>
     </w:p>
     <w:p>
@@ -8774,13 +8773,7 @@
         </w:rPr>
       </w:pPr>
       <w:r>
-        <w:t>4. O</w:t>
-      </w:r>
-      <w:r>
-        <w:t>therwise find a new location using an open addressing strategy and go to 2</w:t>
-      </w:r>
-      <w:r>
-        <w:t>.</w:t>
+        <w:t>4. Otherwise find a new location using an open addressing strategy and go to 2.</w:t>
       </w:r>
     </w:p>
     <w:p>
@@ -8795,10 +8788,7 @@
         </w:rPr>
       </w:pPr>
       <w:r>
-        <w:t>If we remove an entry then find might reach an empty location which was previously full</w:t>
-      </w:r>
-      <w:r>
-        <w:t>.</w:t>
+        <w:t>If we remove an entry then find might reach an empty location which was previously full.</w:t>
       </w:r>
     </w:p>
     <w:p>
@@ -8813,10 +8803,7 @@
         </w:rPr>
       </w:pPr>
       <w:r>
-        <w:t>This can prevent us finding a true entry</w:t>
-      </w:r>
-      <w:r>
-        <w:t>.</w:t>
+        <w:t>This can prevent us finding a true entry.</w:t>
       </w:r>
     </w:p>
     <w:p>
@@ -8897,10 +8884,7 @@
         </w:rPr>
       </w:pPr>
       <w:r>
-        <w:t xml:space="preserve"> One easy fix is to mark the deleted table with a special entry</w:t>
-      </w:r>
-      <w:r>
-        <w:t>.</w:t>
+        <w:t xml:space="preserve"> One easy fix is to mark the deleted table with a special entry.</w:t>
       </w:r>
     </w:p>
     <w:p>
@@ -8915,10 +8899,7 @@
         </w:rPr>
       </w:pPr>
       <w:r>
-        <w:t>A find method would consider this entry as full</w:t>
-      </w:r>
-      <w:r>
-        <w:t>.</w:t>
+        <w:t>A find method would consider this entry as full.</w:t>
       </w:r>
     </w:p>
     <w:p>
@@ -8933,10 +8914,7 @@
         </w:rPr>
       </w:pPr>
       <w:r>
-        <w:t>An iterator would ignore this entry</w:t>
-      </w:r>
-      <w:r>
-        <w:t>.</w:t>
+        <w:t>An iterator would ignore this entry.</w:t>
       </w:r>
     </w:p>
     <w:p>
@@ -8951,10 +8929,7 @@
         </w:rPr>
       </w:pPr>
       <w:r>
-        <w:t>An insert operator could insert a new entry in these special locations</w:t>
-      </w:r>
-      <w:r>
-        <w:t>.</w:t>
+        <w:t>An insert operator could insert a new entry in these special locations.</w:t>
       </w:r>
     </w:p>
     <w:p>
@@ -8991,10 +8966,7 @@
         <w:t>O(1)</w:t>
       </w:r>
       <w:r>
-        <w:t xml:space="preserve"> rather than O(log(n))</w:t>
-      </w:r>
-      <w:r>
-        <w:t>.</w:t>
+        <w:t xml:space="preserve"> rather than O(log(n)).</w:t>
       </w:r>
     </w:p>
     <w:p>
@@ -9009,10 +8981,7 @@
         </w:rPr>
       </w:pPr>
       <w:r>
-        <w:t>Hash functions can take time to compute, so HashSets might not be faster than TreeSets</w:t>
-      </w:r>
-      <w:r>
-        <w:t>.</w:t>
+        <w:t>Hash functions can take time to compute, so HashSets might not be faster than TreeSets.</w:t>
       </w:r>
     </w:p>
     <w:p>
@@ -9042,10 +9011,7 @@
         </w:rPr>
       </w:pPr>
       <w:r>
-        <w:t>Hash tables are used everywhere</w:t>
-      </w:r>
-      <w:r>
-        <w:t>:</w:t>
+        <w:t>Hash tables are used everywhere:</w:t>
       </w:r>
     </w:p>
     <w:p>
@@ -9060,13 +9026,7 @@
         </w:rPr>
       </w:pPr>
       <w:r>
-        <w:t>D</w:t>
-      </w:r>
-      <w:r>
-        <w:t>atabases</w:t>
-      </w:r>
-      <w:r>
-        <w:t>.</w:t>
+        <w:t>Databases.</w:t>
       </w:r>
     </w:p>
     <w:p>
@@ -9081,13 +9041,8 @@
         </w:rPr>
       </w:pPr>
       <w:r>
-        <w:t>In many document applications hash tables are being generated in the background</w:t>
-      </w:r>
-      <w:r>
-        <w:t>.</w:t>
-      </w:r>
-      <w:bookmarkStart w:id="0" w:name="_GoBack"/>
-      <w:bookmarkEnd w:id="0"/>
+        <w:t>In many document applications hash tables are being generated in the background.</w:t>
+      </w:r>
     </w:p>
     <w:sectPr>
       <w:pgSz w:w="11906" w:h="16838"/>

</xml_diff>